<commit_message>
3 question solutions added to report
</commit_message>
<xml_diff>
--- a/Assignment4/Solution.docx
+++ b/Assignment4/Solution.docx
@@ -98,10 +98,10 @@
           <w:lang w:eastAsia="en-GB"/>
         </w:rPr>
         <w:drawing>
-          <wp:inline distT="0" distB="0" distL="0" distR="0" wp14:anchorId="68127D9E" wp14:editId="4BB77CEC">
-            <wp:extent cx="4737735" cy="3553301"/>
-            <wp:effectExtent l="127000" t="152400" r="139065" b="180975"/>
-            <wp:docPr id="1" name="Picture 1"/>
+          <wp:inline distT="0" distB="0" distL="0" distR="0" wp14:anchorId="4CB575BD" wp14:editId="10CB316E">
+            <wp:extent cx="4551288" cy="3236051"/>
+            <wp:effectExtent l="152400" t="152400" r="173355" b="193040"/>
+            <wp:docPr id="11" name="Picture 11"/>
             <wp:cNvGraphicFramePr>
               <a:graphicFrameLocks xmlns:a="http://schemas.openxmlformats.org/drawingml/2006/main" noChangeAspect="1"/>
             </wp:cNvGraphicFramePr>
@@ -109,7 +109,7 @@
               <a:graphicData uri="http://schemas.openxmlformats.org/drawingml/2006/picture">
                 <pic:pic xmlns:pic="http://schemas.openxmlformats.org/drawingml/2006/picture">
                   <pic:nvPicPr>
-                    <pic:cNvPr id="1" name="result_bunny_500.jpg"/>
+                    <pic:cNvPr id="11" name="1_result_bunny_500.jpg"/>
                     <pic:cNvPicPr/>
                   </pic:nvPicPr>
                   <pic:blipFill>
@@ -127,7 +127,7 @@
                   <pic:spPr>
                     <a:xfrm>
                       <a:off x="0" y="0"/>
-                      <a:ext cx="4791574" cy="3593680"/>
+                      <a:ext cx="4572564" cy="3251179"/>
                     </a:xfrm>
                     <a:prstGeom prst="rect">
                       <a:avLst/>
@@ -217,10 +217,10 @@
           <w:lang w:eastAsia="en-GB"/>
         </w:rPr>
         <w:drawing>
-          <wp:inline distT="0" distB="0" distL="0" distR="0" wp14:anchorId="6BE07B34" wp14:editId="2AD7B7A8">
-            <wp:extent cx="4588578" cy="3441433"/>
-            <wp:effectExtent l="127000" t="152400" r="135890" b="191135"/>
-            <wp:docPr id="2" name="Picture 2"/>
+          <wp:inline distT="0" distB="0" distL="0" distR="0" wp14:anchorId="4A34CDAC" wp14:editId="39825562">
+            <wp:extent cx="4705585" cy="3529189"/>
+            <wp:effectExtent l="127000" t="152400" r="146050" b="179705"/>
+            <wp:docPr id="12" name="Picture 12"/>
             <wp:cNvGraphicFramePr>
               <a:graphicFrameLocks xmlns:a="http://schemas.openxmlformats.org/drawingml/2006/main" noChangeAspect="1"/>
             </wp:cNvGraphicFramePr>
@@ -228,7 +228,7 @@
               <a:graphicData uri="http://schemas.openxmlformats.org/drawingml/2006/picture">
                 <pic:pic xmlns:pic="http://schemas.openxmlformats.org/drawingml/2006/picture">
                   <pic:nvPicPr>
-                    <pic:cNvPr id="2" name="result_bunny_1000.jpg"/>
+                    <pic:cNvPr id="12" name="1_result_bunny_1000.jpg"/>
                     <pic:cNvPicPr/>
                   </pic:nvPicPr>
                   <pic:blipFill>
@@ -246,7 +246,7 @@
                   <pic:spPr>
                     <a:xfrm>
                       <a:off x="0" y="0"/>
-                      <a:ext cx="4616249" cy="3462186"/>
+                      <a:ext cx="4796122" cy="3597092"/>
                     </a:xfrm>
                     <a:prstGeom prst="rect">
                       <a:avLst/>
@@ -353,11 +353,12 @@
           <w:noProof/>
           <w:lang w:eastAsia="en-GB"/>
         </w:rPr>
+        <w:lastRenderedPageBreak/>
         <w:drawing>
-          <wp:inline distT="0" distB="0" distL="0" distR="0" wp14:anchorId="34712BED" wp14:editId="3B54B9E3">
+          <wp:inline distT="0" distB="0" distL="0" distR="0" wp14:anchorId="4FE08C99" wp14:editId="0DC6CC79">
             <wp:extent cx="4432935" cy="3324701"/>
             <wp:effectExtent l="127000" t="152400" r="139065" b="180975"/>
-            <wp:docPr id="7" name="Picture 7"/>
+            <wp:docPr id="13" name="Picture 13"/>
             <wp:cNvGraphicFramePr>
               <a:graphicFrameLocks xmlns:a="http://schemas.openxmlformats.org/drawingml/2006/main" noChangeAspect="1"/>
             </wp:cNvGraphicFramePr>
@@ -365,7 +366,7 @@
               <a:graphicData uri="http://schemas.openxmlformats.org/drawingml/2006/picture">
                 <pic:pic xmlns:pic="http://schemas.openxmlformats.org/drawingml/2006/picture">
                   <pic:nvPicPr>
-                    <pic:cNvPr id="7" name="sphere.jpg"/>
+                    <pic:cNvPr id="13" name="1_sphere.jpg"/>
                     <pic:cNvPicPr/>
                   </pic:nvPicPr>
                   <pic:blipFill>
@@ -383,7 +384,7 @@
                   <pic:spPr>
                     <a:xfrm>
                       <a:off x="0" y="0"/>
-                      <a:ext cx="4447760" cy="3335820"/>
+                      <a:ext cx="4454113" cy="3340584"/>
                     </a:xfrm>
                     <a:prstGeom prst="rect">
                       <a:avLst/>
@@ -828,8 +829,538 @@
         </w:rPr>
         <w:t>Sphere</w:t>
       </w:r>
+    </w:p>
+    <w:p>
+      <w:pPr>
+        <w:ind w:firstLine="720"/>
+        <w:jc w:val="center"/>
+        <w:rPr>
+          <w:b/>
+          <w:lang w:val="en-US"/>
+        </w:rPr>
+      </w:pPr>
+    </w:p>
+    <w:p>
+      <w:pPr>
+        <w:ind w:firstLine="720"/>
+        <w:jc w:val="center"/>
+        <w:rPr>
+          <w:b/>
+          <w:lang w:val="en-US"/>
+        </w:rPr>
+      </w:pPr>
+    </w:p>
+    <w:p>
+      <w:pPr>
+        <w:ind w:firstLine="720"/>
+        <w:jc w:val="center"/>
+        <w:rPr>
+          <w:b/>
+          <w:lang w:val="en-US"/>
+        </w:rPr>
+      </w:pPr>
+    </w:p>
+    <w:p>
+      <w:pPr>
+        <w:ind w:firstLine="720"/>
+        <w:jc w:val="center"/>
+        <w:rPr>
+          <w:b/>
+          <w:lang w:val="en-US"/>
+        </w:rPr>
+      </w:pPr>
+    </w:p>
+    <w:p>
+      <w:pPr>
+        <w:ind w:firstLine="720"/>
+        <w:jc w:val="center"/>
+        <w:rPr>
+          <w:b/>
+          <w:lang w:val="en-US"/>
+        </w:rPr>
+      </w:pPr>
+    </w:p>
+    <w:p>
+      <w:pPr>
+        <w:ind w:firstLine="720"/>
+        <w:jc w:val="center"/>
+        <w:rPr>
+          <w:b/>
+          <w:lang w:val="en-US"/>
+        </w:rPr>
+      </w:pPr>
+    </w:p>
+    <w:p>
+      <w:pPr>
+        <w:ind w:firstLine="720"/>
+        <w:jc w:val="center"/>
+        <w:rPr>
+          <w:b/>
+          <w:lang w:val="en-US"/>
+        </w:rPr>
+      </w:pPr>
+    </w:p>
+    <w:p>
+      <w:pPr>
+        <w:ind w:firstLine="720"/>
+        <w:jc w:val="center"/>
+        <w:rPr>
+          <w:b/>
+          <w:lang w:val="en-US"/>
+        </w:rPr>
+      </w:pPr>
+    </w:p>
+    <w:p>
+      <w:pPr>
+        <w:ind w:firstLine="720"/>
+        <w:jc w:val="center"/>
+        <w:rPr>
+          <w:b/>
+          <w:lang w:val="en-US"/>
+        </w:rPr>
+      </w:pPr>
+    </w:p>
+    <w:p>
+      <w:pPr>
+        <w:ind w:firstLine="720"/>
+        <w:jc w:val="center"/>
+        <w:rPr>
+          <w:b/>
+          <w:lang w:val="en-US"/>
+        </w:rPr>
+      </w:pPr>
+    </w:p>
+    <w:p>
+      <w:pPr>
+        <w:ind w:firstLine="720"/>
+        <w:jc w:val="center"/>
+        <w:rPr>
+          <w:b/>
+          <w:lang w:val="en-US"/>
+        </w:rPr>
+      </w:pPr>
+    </w:p>
+    <w:p>
+      <w:pPr>
+        <w:ind w:firstLine="720"/>
+        <w:rPr>
+          <w:b/>
+        </w:rPr>
+      </w:pPr>
+      <w:r>
+        <w:rPr>
+          <w:b/>
+          <w:lang w:val="en-US"/>
+        </w:rPr>
+        <w:t xml:space="preserve">3. </w:t>
+      </w:r>
+      <w:r>
+        <w:rPr>
+          <w:b/>
+        </w:rPr>
+        <w:t>Radial Basis Function (RBF) interpolation for approximating the signed distance</w:t>
+      </w:r>
+    </w:p>
+    <w:p>
+      <w:pPr>
+        <w:ind w:firstLine="720"/>
+        <w:rPr>
+          <w:b/>
+        </w:rPr>
+      </w:pPr>
+    </w:p>
+    <w:p>
+      <w:pPr>
+        <w:ind w:firstLine="720"/>
+        <w:rPr>
+          <w:b/>
+        </w:rPr>
+      </w:pPr>
+      <w:r>
+        <w:rPr>
+          <w:b/>
+        </w:rPr>
+        <w:t>Epsilon = 0.003</w:t>
+      </w:r>
+    </w:p>
+    <w:p>
+      <w:pPr>
+        <w:ind w:firstLine="720"/>
+        <w:rPr>
+          <w:b/>
+        </w:rPr>
+      </w:pPr>
+    </w:p>
+    <w:p>
+      <w:pPr>
+        <w:ind w:firstLine="720"/>
+        <w:jc w:val="center"/>
+        <w:rPr>
+          <w:b/>
+        </w:rPr>
+      </w:pPr>
+      <w:r>
+        <w:rPr>
+          <w:b/>
+          <w:noProof/>
+          <w:lang w:eastAsia="en-GB"/>
+        </w:rPr>
+        <w:drawing>
+          <wp:inline distT="0" distB="0" distL="0" distR="0" wp14:anchorId="294EF420" wp14:editId="10111A44">
+            <wp:extent cx="4728849" cy="3546637"/>
+            <wp:effectExtent l="127000" t="152400" r="147955" b="187325"/>
+            <wp:docPr id="14" name="Picture 14"/>
+            <wp:cNvGraphicFramePr>
+              <a:graphicFrameLocks xmlns:a="http://schemas.openxmlformats.org/drawingml/2006/main" noChangeAspect="1"/>
+            </wp:cNvGraphicFramePr>
+            <a:graphic xmlns:a="http://schemas.openxmlformats.org/drawingml/2006/main">
+              <a:graphicData uri="http://schemas.openxmlformats.org/drawingml/2006/picture">
+                <pic:pic xmlns:pic="http://schemas.openxmlformats.org/drawingml/2006/picture">
+                  <pic:nvPicPr>
+                    <pic:cNvPr id="14" name="3_result_bunny_500.jpg"/>
+                    <pic:cNvPicPr/>
+                  </pic:nvPicPr>
+                  <pic:blipFill>
+                    <a:blip r:embed="rId11">
+                      <a:extLst>
+                        <a:ext uri="{28A0092B-C50C-407E-A947-70E740481C1C}">
+                          <a14:useLocalDpi xmlns:a14="http://schemas.microsoft.com/office/drawing/2010/main" val="0"/>
+                        </a:ext>
+                      </a:extLst>
+                    </a:blip>
+                    <a:stretch>
+                      <a:fillRect/>
+                    </a:stretch>
+                  </pic:blipFill>
+                  <pic:spPr>
+                    <a:xfrm>
+                      <a:off x="0" y="0"/>
+                      <a:ext cx="4733207" cy="3549905"/>
+                    </a:xfrm>
+                    <a:prstGeom prst="rect">
+                      <a:avLst/>
+                    </a:prstGeom>
+                    <a:solidFill>
+                      <a:srgbClr val="FFFFFF">
+                        <a:shade val="85000"/>
+                      </a:srgbClr>
+                    </a:solidFill>
+                    <a:ln w="88900" cap="sq">
+                      <a:solidFill>
+                        <a:srgbClr val="FFFFFF"/>
+                      </a:solidFill>
+                      <a:miter lim="800000"/>
+                    </a:ln>
+                    <a:effectLst>
+                      <a:outerShdw blurRad="55000" dist="18000" dir="5400000" algn="tl" rotWithShape="0">
+                        <a:srgbClr val="000000">
+                          <a:alpha val="40000"/>
+                        </a:srgbClr>
+                      </a:outerShdw>
+                    </a:effectLst>
+                    <a:scene3d>
+                      <a:camera prst="orthographicFront"/>
+                      <a:lightRig rig="twoPt" dir="t">
+                        <a:rot lat="0" lon="0" rev="7200000"/>
+                      </a:lightRig>
+                    </a:scene3d>
+                    <a:sp3d>
+                      <a:bevelT w="25400" h="19050"/>
+                      <a:contourClr>
+                        <a:srgbClr val="FFFFFF"/>
+                      </a:contourClr>
+                    </a:sp3d>
+                  </pic:spPr>
+                </pic:pic>
+              </a:graphicData>
+            </a:graphic>
+          </wp:inline>
+        </w:drawing>
+      </w:r>
+    </w:p>
+    <w:p>
+      <w:pPr>
+        <w:ind w:firstLine="720"/>
+        <w:jc w:val="center"/>
+        <w:rPr>
+          <w:b/>
+        </w:rPr>
+      </w:pPr>
+      <w:r>
+        <w:rPr>
+          <w:b/>
+        </w:rPr>
+        <w:t>Bunny_500</w:t>
+      </w:r>
+    </w:p>
+    <w:p>
+      <w:pPr>
+        <w:ind w:firstLine="720"/>
+        <w:jc w:val="center"/>
+        <w:rPr>
+          <w:b/>
+        </w:rPr>
+      </w:pPr>
+    </w:p>
+    <w:p>
+      <w:pPr>
+        <w:ind w:firstLine="720"/>
+        <w:jc w:val="center"/>
+        <w:rPr>
+          <w:b/>
+        </w:rPr>
+      </w:pPr>
+    </w:p>
+    <w:p>
+      <w:pPr>
+        <w:ind w:firstLine="720"/>
+        <w:rPr>
+          <w:b/>
+          <w:lang w:val="en-US"/>
+        </w:rPr>
+      </w:pPr>
+    </w:p>
+    <w:p>
+      <w:pPr>
+        <w:ind w:firstLine="720"/>
+        <w:jc w:val="center"/>
+        <w:rPr>
+          <w:b/>
+          <w:lang w:val="en-US"/>
+        </w:rPr>
+      </w:pPr>
+      <w:r>
+        <w:rPr>
+          <w:b/>
+          <w:noProof/>
+          <w:lang w:eastAsia="en-GB"/>
+        </w:rPr>
+        <w:drawing>
+          <wp:inline distT="0" distB="0" distL="0" distR="0" wp14:anchorId="4B981350" wp14:editId="539E5F79">
+            <wp:extent cx="4422987" cy="3317240"/>
+            <wp:effectExtent l="152400" t="152400" r="174625" b="187960"/>
+            <wp:docPr id="15" name="Picture 15"/>
+            <wp:cNvGraphicFramePr>
+              <a:graphicFrameLocks xmlns:a="http://schemas.openxmlformats.org/drawingml/2006/main" noChangeAspect="1"/>
+            </wp:cNvGraphicFramePr>
+            <a:graphic xmlns:a="http://schemas.openxmlformats.org/drawingml/2006/main">
+              <a:graphicData uri="http://schemas.openxmlformats.org/drawingml/2006/picture">
+                <pic:pic xmlns:pic="http://schemas.openxmlformats.org/drawingml/2006/picture">
+                  <pic:nvPicPr>
+                    <pic:cNvPr id="15" name="3_result_bunny_1000.jpg"/>
+                    <pic:cNvPicPr/>
+                  </pic:nvPicPr>
+                  <pic:blipFill>
+                    <a:blip r:embed="rId12">
+                      <a:extLst>
+                        <a:ext uri="{28A0092B-C50C-407E-A947-70E740481C1C}">
+                          <a14:useLocalDpi xmlns:a14="http://schemas.microsoft.com/office/drawing/2010/main" val="0"/>
+                        </a:ext>
+                      </a:extLst>
+                    </a:blip>
+                    <a:stretch>
+                      <a:fillRect/>
+                    </a:stretch>
+                  </pic:blipFill>
+                  <pic:spPr>
+                    <a:xfrm>
+                      <a:off x="0" y="0"/>
+                      <a:ext cx="4426822" cy="3320116"/>
+                    </a:xfrm>
+                    <a:prstGeom prst="rect">
+                      <a:avLst/>
+                    </a:prstGeom>
+                    <a:solidFill>
+                      <a:srgbClr val="FFFFFF">
+                        <a:shade val="85000"/>
+                      </a:srgbClr>
+                    </a:solidFill>
+                    <a:ln w="88900" cap="sq">
+                      <a:solidFill>
+                        <a:srgbClr val="FFFFFF"/>
+                      </a:solidFill>
+                      <a:miter lim="800000"/>
+                    </a:ln>
+                    <a:effectLst>
+                      <a:outerShdw blurRad="55000" dist="18000" dir="5400000" algn="tl" rotWithShape="0">
+                        <a:srgbClr val="000000">
+                          <a:alpha val="40000"/>
+                        </a:srgbClr>
+                      </a:outerShdw>
+                    </a:effectLst>
+                    <a:scene3d>
+                      <a:camera prst="orthographicFront"/>
+                      <a:lightRig rig="twoPt" dir="t">
+                        <a:rot lat="0" lon="0" rev="7200000"/>
+                      </a:lightRig>
+                    </a:scene3d>
+                    <a:sp3d>
+                      <a:bevelT w="25400" h="19050"/>
+                      <a:contourClr>
+                        <a:srgbClr val="FFFFFF"/>
+                      </a:contourClr>
+                    </a:sp3d>
+                  </pic:spPr>
+                </pic:pic>
+              </a:graphicData>
+            </a:graphic>
+          </wp:inline>
+        </w:drawing>
+      </w:r>
+    </w:p>
+    <w:p>
+      <w:pPr>
+        <w:ind w:firstLine="720"/>
+        <w:jc w:val="center"/>
+        <w:rPr>
+          <w:b/>
+          <w:lang w:val="en-US"/>
+        </w:rPr>
+      </w:pPr>
+      <w:r>
+        <w:rPr>
+          <w:b/>
+          <w:lang w:val="en-US"/>
+        </w:rPr>
+        <w:t>Bunny_1000</w:t>
+      </w:r>
+    </w:p>
+    <w:p>
+      <w:pPr>
+        <w:ind w:firstLine="720"/>
+        <w:jc w:val="center"/>
+        <w:rPr>
+          <w:b/>
+          <w:lang w:val="en-US"/>
+        </w:rPr>
+      </w:pPr>
+    </w:p>
+    <w:p>
+      <w:pPr>
+        <w:ind w:firstLine="720"/>
+        <w:jc w:val="center"/>
+        <w:rPr>
+          <w:b/>
+          <w:lang w:val="en-US"/>
+        </w:rPr>
+      </w:pPr>
+    </w:p>
+    <w:p>
+      <w:pPr>
+        <w:ind w:firstLine="720"/>
+        <w:jc w:val="center"/>
+        <w:rPr>
+          <w:b/>
+          <w:lang w:val="en-US"/>
+        </w:rPr>
+      </w:pPr>
+    </w:p>
+    <w:p>
+      <w:pPr>
+        <w:ind w:firstLine="720"/>
+        <w:jc w:val="center"/>
+        <w:rPr>
+          <w:b/>
+          <w:lang w:val="en-US"/>
+        </w:rPr>
+      </w:pPr>
       <w:bookmarkStart w:id="0" w:name="_GoBack"/>
+      <w:r>
+        <w:rPr>
+          <w:b/>
+          <w:noProof/>
+          <w:lang w:eastAsia="en-GB"/>
+        </w:rPr>
+        <w:drawing>
+          <wp:inline distT="0" distB="0" distL="0" distR="0" wp14:anchorId="2DA5ABBD" wp14:editId="5EC45E88">
+            <wp:extent cx="4404027" cy="3303021"/>
+            <wp:effectExtent l="152400" t="152400" r="168275" b="177165"/>
+            <wp:docPr id="16" name="Picture 16"/>
+            <wp:cNvGraphicFramePr>
+              <a:graphicFrameLocks xmlns:a="http://schemas.openxmlformats.org/drawingml/2006/main" noChangeAspect="1"/>
+            </wp:cNvGraphicFramePr>
+            <a:graphic xmlns:a="http://schemas.openxmlformats.org/drawingml/2006/main">
+              <a:graphicData uri="http://schemas.openxmlformats.org/drawingml/2006/picture">
+                <pic:pic xmlns:pic="http://schemas.openxmlformats.org/drawingml/2006/picture">
+                  <pic:nvPicPr>
+                    <pic:cNvPr id="16" name="3_sphere.jpg"/>
+                    <pic:cNvPicPr/>
+                  </pic:nvPicPr>
+                  <pic:blipFill>
+                    <a:blip r:embed="rId13">
+                      <a:extLst>
+                        <a:ext uri="{28A0092B-C50C-407E-A947-70E740481C1C}">
+                          <a14:useLocalDpi xmlns:a14="http://schemas.microsoft.com/office/drawing/2010/main" val="0"/>
+                        </a:ext>
+                      </a:extLst>
+                    </a:blip>
+                    <a:stretch>
+                      <a:fillRect/>
+                    </a:stretch>
+                  </pic:blipFill>
+                  <pic:spPr>
+                    <a:xfrm>
+                      <a:off x="0" y="0"/>
+                      <a:ext cx="4432058" cy="3324044"/>
+                    </a:xfrm>
+                    <a:prstGeom prst="rect">
+                      <a:avLst/>
+                    </a:prstGeom>
+                    <a:solidFill>
+                      <a:srgbClr val="FFFFFF">
+                        <a:shade val="85000"/>
+                      </a:srgbClr>
+                    </a:solidFill>
+                    <a:ln w="88900" cap="sq">
+                      <a:solidFill>
+                        <a:srgbClr val="FFFFFF"/>
+                      </a:solidFill>
+                      <a:miter lim="800000"/>
+                    </a:ln>
+                    <a:effectLst>
+                      <a:outerShdw blurRad="55000" dist="18000" dir="5400000" algn="tl" rotWithShape="0">
+                        <a:srgbClr val="000000">
+                          <a:alpha val="40000"/>
+                        </a:srgbClr>
+                      </a:outerShdw>
+                    </a:effectLst>
+                    <a:scene3d>
+                      <a:camera prst="orthographicFront"/>
+                      <a:lightRig rig="twoPt" dir="t">
+                        <a:rot lat="0" lon="0" rev="7200000"/>
+                      </a:lightRig>
+                    </a:scene3d>
+                    <a:sp3d>
+                      <a:bevelT w="25400" h="19050"/>
+                      <a:contourClr>
+                        <a:srgbClr val="FFFFFF"/>
+                      </a:contourClr>
+                    </a:sp3d>
+                  </pic:spPr>
+                </pic:pic>
+              </a:graphicData>
+            </a:graphic>
+          </wp:inline>
+        </w:drawing>
+      </w:r>
       <w:bookmarkEnd w:id="0"/>
+    </w:p>
+    <w:p>
+      <w:pPr>
+        <w:ind w:firstLine="720"/>
+        <w:jc w:val="center"/>
+        <w:rPr>
+          <w:b/>
+          <w:lang w:val="en-US"/>
+        </w:rPr>
+      </w:pPr>
+      <w:r>
+        <w:rPr>
+          <w:b/>
+          <w:lang w:val="en-US"/>
+        </w:rPr>
+        <w:t>Sphere</w:t>
+      </w:r>
     </w:p>
     <w:sectPr>
       <w:pgSz w:w="11900" w:h="16840"/>
@@ -1435,7 +1966,6 @@
   <w:style w:type="character" w:default="1" w:styleId="DefaultParagraphFont">
     <w:name w:val="Default Paragraph Font"/>
     <w:uiPriority w:val="1"/>
-    <w:semiHidden/>
     <w:unhideWhenUsed/>
   </w:style>
   <w:style w:type="table" w:default="1" w:styleId="TableNormal">

</xml_diff>